<commit_message>
Updated roles on reports
</commit_message>
<xml_diff>
--- a/reports/Groupal/Groupal - report.docx
+++ b/reports/Groupal/Groupal - report.docx
@@ -501,6 +501,12 @@
                   <w:rPr>
                     <w:rFonts w:asciiTheme="majorHAnsi" w:hAnsiTheme="majorHAnsi" w:cstheme="majorHAnsi"/>
                   </w:rPr>
+                  <w:t>, Analyst</w:t>
+                </w:r>
+                <w:r>
+                  <w:rPr>
+                    <w:rFonts w:asciiTheme="majorHAnsi" w:hAnsiTheme="majorHAnsi" w:cstheme="majorHAnsi"/>
+                  </w:rPr>
                   <w:t xml:space="preserve"> </w:t>
                 </w:r>
               </w:sdtContent>
@@ -774,7 +780,13 @@
                   <w:rPr>
                     <w:rFonts w:asciiTheme="majorHAnsi" w:hAnsiTheme="majorHAnsi" w:cstheme="majorHAnsi"/>
                   </w:rPr>
-                  <w:t>Developer</w:t>
+                  <w:t xml:space="preserve">Developer, </w:t>
+                </w:r>
+                <w:r>
+                  <w:rPr>
+                    <w:rFonts w:asciiTheme="majorHAnsi" w:hAnsiTheme="majorHAnsi" w:cstheme="majorHAnsi"/>
+                  </w:rPr>
+                  <w:t>Analyst</w:t>
                 </w:r>
                 <w:r>
                   <w:rPr>
@@ -1053,7 +1065,13 @@
                   <w:rPr>
                     <w:rFonts w:asciiTheme="majorHAnsi" w:hAnsiTheme="majorHAnsi" w:cstheme="majorHAnsi"/>
                   </w:rPr>
-                  <w:t>Developer</w:t>
+                  <w:t xml:space="preserve">Developer, </w:t>
+                </w:r>
+                <w:r>
+                  <w:rPr>
+                    <w:rFonts w:asciiTheme="majorHAnsi" w:hAnsiTheme="majorHAnsi" w:cstheme="majorHAnsi"/>
+                  </w:rPr>
+                  <w:t>Analyst</w:t>
                 </w:r>
                 <w:r>
                   <w:rPr>
@@ -1360,6 +1378,18 @@
                   <w:rPr>
                     <w:rFonts w:asciiTheme="majorHAnsi" w:hAnsiTheme="majorHAnsi" w:cstheme="majorHAnsi"/>
                   </w:rPr>
+                  <w:t xml:space="preserve">, </w:t>
+                </w:r>
+                <w:r>
+                  <w:rPr>
+                    <w:rFonts w:asciiTheme="majorHAnsi" w:hAnsiTheme="majorHAnsi" w:cstheme="majorHAnsi"/>
+                  </w:rPr>
+                  <w:t>Analyst</w:t>
+                </w:r>
+                <w:r>
+                  <w:rPr>
+                    <w:rFonts w:asciiTheme="majorHAnsi" w:hAnsiTheme="majorHAnsi" w:cstheme="majorHAnsi"/>
+                  </w:rPr>
                   <w:t xml:space="preserve">  </w:t>
                 </w:r>
               </w:sdtContent>
@@ -1648,7 +1678,19 @@
                   <w:rPr>
                     <w:rFonts w:asciiTheme="majorHAnsi" w:hAnsiTheme="majorHAnsi" w:cstheme="majorHAnsi"/>
                   </w:rPr>
-                  <w:t>Developer</w:t>
+                  <w:t xml:space="preserve">Developer, </w:t>
+                </w:r>
+                <w:r>
+                  <w:rPr>
+                    <w:rFonts w:asciiTheme="majorHAnsi" w:hAnsiTheme="majorHAnsi" w:cstheme="majorHAnsi"/>
+                  </w:rPr>
+                  <w:t>Analyst</w:t>
+                </w:r>
+                <w:r>
+                  <w:rPr>
+                    <w:rFonts w:asciiTheme="majorHAnsi" w:hAnsiTheme="majorHAnsi" w:cstheme="majorHAnsi"/>
+                  </w:rPr>
+                  <w:t>, Operator</w:t>
                 </w:r>
                 <w:r>
                   <w:rPr>
@@ -1745,21 +1787,7 @@
                   <w:rPr>
                     <w:rFonts w:asciiTheme="majorHAnsi" w:hAnsiTheme="majorHAnsi" w:cstheme="majorHAnsi"/>
                   </w:rPr>
-                  <w:t xml:space="preserve"> Sevilla, 12 </w:t>
-                </w:r>
-                <w:proofErr w:type="spellStart"/>
-                <w:r>
-                  <w:rPr>
-                    <w:rFonts w:asciiTheme="majorHAnsi" w:hAnsiTheme="majorHAnsi" w:cstheme="majorHAnsi"/>
-                  </w:rPr>
-                  <w:t>Febrero</w:t>
-                </w:r>
-                <w:proofErr w:type="spellEnd"/>
-                <w:r>
-                  <w:rPr>
-                    <w:rFonts w:asciiTheme="majorHAnsi" w:hAnsiTheme="majorHAnsi" w:cstheme="majorHAnsi"/>
-                  </w:rPr>
-                  <w:t xml:space="preserve"> 2024 </w:t>
+                  <w:t xml:space="preserve"> Seville, 12 February 2024 </w:t>
                 </w:r>
                 <w:r>
                   <w:rPr>
@@ -9880,6 +9908,7 @@
   <w:rsids>
     <w:rsidRoot w:val="006B2BEC"/>
     <w:rsid w:val="001D7F30"/>
+    <w:rsid w:val="001E777E"/>
     <w:rsid w:val="00427C96"/>
     <w:rsid w:val="005520A8"/>
     <w:rsid w:val="0061308D"/>

</xml_diff>